<commit_message>
updated petz image project
</commit_message>
<xml_diff>
--- a/Screenshots of images.docx
+++ b/Screenshots of images.docx
@@ -8,7 +8,7 @@
           <w:noProof/>
         </w:rPr>
         <w:drawing>
-          <wp:inline distT="0" distB="0" distL="0" distR="0">
+          <wp:inline distT="0" distB="0" distL="0" distR="0" wp14:anchorId="3B857982" wp14:editId="364D6738">
             <wp:extent cx="5486400" cy="3054350"/>
             <wp:effectExtent l="0" t="0" r="0" b="6350"/>
             <wp:docPr id="3" name="Picture 3"/>
@@ -37,7 +37,7 @@
                   <pic:spPr>
                     <a:xfrm>
                       <a:off x="0" y="0"/>
-                      <a:ext cx="5490203" cy="3056467"/>
+                      <a:ext cx="5498282" cy="3060965"/>
                     </a:xfrm>
                     <a:prstGeom prst="rect">
                       <a:avLst/>
@@ -58,7 +58,7 @@
           <w:noProof/>
         </w:rPr>
         <w:drawing>
-          <wp:inline distT="0" distB="0" distL="0" distR="0">
+          <wp:inline distT="0" distB="0" distL="0" distR="0" wp14:anchorId="4D8AB6FF" wp14:editId="2C2D0B2E">
             <wp:extent cx="5486400" cy="3021965"/>
             <wp:effectExtent l="0" t="0" r="0" b="635"/>
             <wp:docPr id="9" name="Picture 9"/>
@@ -87,7 +87,7 @@
                   <pic:spPr>
                     <a:xfrm>
                       <a:off x="0" y="0"/>
-                      <a:ext cx="5533436" cy="3047873"/>
+                      <a:ext cx="5536674" cy="3049656"/>
                     </a:xfrm>
                     <a:prstGeom prst="rect">
                       <a:avLst/>
@@ -108,10 +108,10 @@
         </w:rPr>
         <w:lastRenderedPageBreak/>
         <w:drawing>
-          <wp:inline distT="0" distB="0" distL="0" distR="0">
-            <wp:extent cx="5486400" cy="3021965"/>
+          <wp:inline distT="0" distB="0" distL="0" distR="0" wp14:anchorId="48160FF0" wp14:editId="45CB7749">
+            <wp:extent cx="5486400" cy="3021980"/>
             <wp:effectExtent l="0" t="0" r="0" b="635"/>
-            <wp:docPr id="7" name="Picture 7"/>
+            <wp:docPr id="2" name="Picture 2"/>
             <wp:cNvGraphicFramePr>
               <a:graphicFrameLocks xmlns:a="http://schemas.openxmlformats.org/drawingml/2006/main" noChangeAspect="1"/>
             </wp:cNvGraphicFramePr>
@@ -119,7 +119,7 @@
               <a:graphicData uri="http://schemas.openxmlformats.org/drawingml/2006/picture">
                 <pic:pic xmlns:pic="http://schemas.openxmlformats.org/drawingml/2006/picture">
                   <pic:nvPicPr>
-                    <pic:cNvPr id="7" name="screenshot.png"/>
+                    <pic:cNvPr id="2" name="screenshot.png"/>
                     <pic:cNvPicPr/>
                   </pic:nvPicPr>
                   <pic:blipFill>
@@ -137,7 +137,7 @@
                   <pic:spPr>
                     <a:xfrm>
                       <a:off x="0" y="0"/>
-                      <a:ext cx="5520550" cy="3040775"/>
+                      <a:ext cx="5508876" cy="3034360"/>
                     </a:xfrm>
                     <a:prstGeom prst="rect">
                       <a:avLst/>
@@ -281,6 +281,7 @@
     <w:lsdException w:name="HTML Sample" w:semiHidden="1" w:unhideWhenUsed="1"/>
     <w:lsdException w:name="HTML Typewriter" w:semiHidden="1" w:unhideWhenUsed="1"/>
     <w:lsdException w:name="HTML Variable" w:semiHidden="1" w:unhideWhenUsed="1"/>
+    <w:lsdException w:name="Normal Table" w:semiHidden="1" w:unhideWhenUsed="1"/>
     <w:lsdException w:name="annotation subject" w:semiHidden="1" w:unhideWhenUsed="1"/>
     <w:lsdException w:name="No List" w:semiHidden="1" w:unhideWhenUsed="1"/>
     <w:lsdException w:name="Outline List 1" w:semiHidden="1" w:unhideWhenUsed="1"/>
@@ -327,8 +328,10 @@
     <w:lsdException w:name="Table Subtle 2" w:semiHidden="1" w:unhideWhenUsed="1"/>
     <w:lsdException w:name="Table Web 1" w:semiHidden="1" w:unhideWhenUsed="1"/>
     <w:lsdException w:name="Table Web 2" w:semiHidden="1" w:unhideWhenUsed="1"/>
+    <w:lsdException w:name="Table Web 3" w:semiHidden="1" w:unhideWhenUsed="1"/>
     <w:lsdException w:name="Balloon Text" w:semiHidden="1" w:unhideWhenUsed="1"/>
     <w:lsdException w:name="Table Grid" w:uiPriority="39"/>
+    <w:lsdException w:name="Table Theme" w:semiHidden="1" w:unhideWhenUsed="1"/>
     <w:lsdException w:name="Placeholder Text" w:semiHidden="1"/>
     <w:lsdException w:name="No Spacing" w:uiPriority="1" w:qFormat="1"/>
     <w:lsdException w:name="Light Shading" w:uiPriority="60"/>

</xml_diff>